<commit_message>
lesson 9 and 10
</commit_message>
<xml_diff>
--- a/Process/SOL 1/Lesson 8 The Anointing of The Holy [Reflection].docx
+++ b/Process/SOL 1/Lesson 8 The Anointing of The Holy [Reflection].docx
@@ -10,51 +10,78 @@
           <w:sz w:val="26"/>
         </w:rPr>
       </w:pPr>
+      <w:r>
+        <w:rPr>
+          <w:b/>
+          <w:sz w:val="26"/>
+        </w:rPr>
+        <w:t>SCHOOL OF LEADERS 1</w:t>
+      </w:r>
     </w:p>
     <w:p>
       <w:pPr>
-        <w:rPr>
+        <w:jc w:val="center"/>
+        <w:rPr>
+          <w:b/>
           <w:sz w:val="26"/>
         </w:rPr>
       </w:pPr>
-      <w:r>
-        <w:rPr>
-          <w:sz w:val="26"/>
-        </w:rPr>
-        <w:t>Name: Romar S. Melancolico</w:t>
-      </w:r>
-      <w:r>
-        <w:rPr>
-          <w:sz w:val="26"/>
-        </w:rPr>
-        <w:tab/>
-      </w:r>
-      <w:r>
-        <w:rPr>
-          <w:sz w:val="26"/>
-        </w:rPr>
-        <w:tab/>
-      </w:r>
-      <w:r>
-        <w:rPr>
-          <w:sz w:val="26"/>
-        </w:rPr>
-        <w:tab/>
-      </w:r>
-      <w:r>
-        <w:rPr>
-          <w:sz w:val="26"/>
-        </w:rPr>
-        <w:tab/>
-        <w:t>Date: January 20, 2023</w:t>
-      </w:r>
     </w:p>
     <w:p>
       <w:pPr>
-        <w:rPr>
+        <w:jc w:val="center"/>
+        <w:rPr>
+          <w:b/>
           <w:sz w:val="26"/>
         </w:rPr>
       </w:pPr>
+      <w:bookmarkStart w:id="0" w:name="_GoBack"/>
+      <w:bookmarkEnd w:id="0"/>
+    </w:p>
+    <w:p>
+      <w:pPr>
+        <w:rPr>
+          <w:sz w:val="26"/>
+        </w:rPr>
+      </w:pPr>
+      <w:r>
+        <w:rPr>
+          <w:sz w:val="26"/>
+        </w:rPr>
+        <w:t>Name: Romar S. Melancolico</w:t>
+      </w:r>
+      <w:r>
+        <w:rPr>
+          <w:sz w:val="26"/>
+        </w:rPr>
+        <w:tab/>
+      </w:r>
+      <w:r>
+        <w:rPr>
+          <w:sz w:val="26"/>
+        </w:rPr>
+        <w:tab/>
+      </w:r>
+      <w:r>
+        <w:rPr>
+          <w:sz w:val="26"/>
+        </w:rPr>
+        <w:tab/>
+      </w:r>
+      <w:r>
+        <w:rPr>
+          <w:sz w:val="26"/>
+        </w:rPr>
+        <w:tab/>
+        <w:t>Date: January 20, 2023</w:t>
+      </w:r>
+    </w:p>
+    <w:p>
+      <w:pPr>
+        <w:rPr>
+          <w:sz w:val="26"/>
+        </w:rPr>
+      </w:pPr>
       <w:r>
         <w:rPr>
           <w:sz w:val="26"/>
@@ -84,30 +111,8 @@
           <w:sz w:val="26"/>
         </w:rPr>
         <w:tab/>
-        <w:t xml:space="preserve">Leader:  </w:t>
-      </w:r>
-      <w:proofErr w:type="spellStart"/>
-      <w:r>
-        <w:rPr>
-          <w:sz w:val="26"/>
-        </w:rPr>
-        <w:t>Donmark</w:t>
-      </w:r>
-      <w:proofErr w:type="spellEnd"/>
-      <w:r>
-        <w:rPr>
-          <w:sz w:val="26"/>
-        </w:rPr>
-        <w:t xml:space="preserve"> </w:t>
-      </w:r>
-      <w:proofErr w:type="spellStart"/>
-      <w:r>
-        <w:rPr>
-          <w:sz w:val="26"/>
-        </w:rPr>
-        <w:t>Moises</w:t>
-      </w:r>
-      <w:proofErr w:type="spellEnd"/>
+        <w:t>Leader:  Donmark Moises</w:t>
+      </w:r>
     </w:p>
     <w:p>
       <w:pPr>
@@ -122,62 +127,48 @@
         </w:rPr>
         <w:t>Lesson #: 7</w:t>
       </w:r>
-      <w:proofErr w:type="gramStart"/>
-      <w:r>
-        <w:rPr>
-          <w:sz w:val="26"/>
-        </w:rPr>
-        <w:tab/>
-      </w:r>
-      <w:r>
-        <w:rPr>
-          <w:sz w:val="26"/>
-        </w:rPr>
-        <w:tab/>
-      </w:r>
-      <w:r>
-        <w:rPr>
-          <w:sz w:val="26"/>
-        </w:rPr>
-        <w:tab/>
-      </w:r>
-      <w:r>
-        <w:rPr>
-          <w:sz w:val="26"/>
-        </w:rPr>
-        <w:tab/>
-      </w:r>
-      <w:r>
-        <w:rPr>
-          <w:sz w:val="26"/>
-        </w:rPr>
-        <w:tab/>
-      </w:r>
-      <w:r>
-        <w:rPr>
-          <w:sz w:val="26"/>
-        </w:rPr>
-        <w:tab/>
-      </w:r>
-      <w:r>
-        <w:rPr>
-          <w:sz w:val="26"/>
-        </w:rPr>
-        <w:tab/>
-        <w:t>Topic</w:t>
-      </w:r>
-      <w:proofErr w:type="gramEnd"/>
-      <w:r>
-        <w:rPr>
-          <w:sz w:val="26"/>
-        </w:rPr>
-        <w:t xml:space="preserve">:  </w:t>
-      </w:r>
-      <w:r>
-        <w:rPr>
-          <w:sz w:val="26"/>
-        </w:rPr>
-        <w:t>The Anointing of The Holy</w:t>
+      <w:r>
+        <w:rPr>
+          <w:sz w:val="26"/>
+        </w:rPr>
+        <w:tab/>
+      </w:r>
+      <w:r>
+        <w:rPr>
+          <w:sz w:val="26"/>
+        </w:rPr>
+        <w:tab/>
+      </w:r>
+      <w:r>
+        <w:rPr>
+          <w:sz w:val="26"/>
+        </w:rPr>
+        <w:tab/>
+      </w:r>
+      <w:r>
+        <w:rPr>
+          <w:sz w:val="26"/>
+        </w:rPr>
+        <w:tab/>
+      </w:r>
+      <w:r>
+        <w:rPr>
+          <w:sz w:val="26"/>
+        </w:rPr>
+        <w:tab/>
+      </w:r>
+      <w:r>
+        <w:rPr>
+          <w:sz w:val="26"/>
+        </w:rPr>
+        <w:tab/>
+      </w:r>
+      <w:r>
+        <w:rPr>
+          <w:sz w:val="26"/>
+        </w:rPr>
+        <w:tab/>
+        <w:t>Topic:  The Anointing of The Holy</w:t>
       </w:r>
       <w:r>
         <w:rPr>
@@ -247,13 +238,7 @@
         <w:rPr>
           <w:sz w:val="26"/>
         </w:rPr>
-        <w:t xml:space="preserve">Reflection Question: </w:t>
-      </w:r>
-      <w:r>
-        <w:rPr>
-          <w:sz w:val="26"/>
-        </w:rPr>
-        <w:t>What happened inside of you when you met the Holy Spirit</w:t>
+        <w:t>Reflection Question: What happened inside of you when you met the Holy Spirit</w:t>
       </w:r>
       <w:r>
         <w:rPr>
@@ -423,15 +408,7 @@
         <w:rPr>
           <w:sz w:val="26"/>
         </w:rPr>
-        <w:t>. It is really an amazing experience to</w:t>
-      </w:r>
-      <w:bookmarkStart w:id="0" w:name="_GoBack"/>
-      <w:bookmarkEnd w:id="0"/>
-      <w:r>
-        <w:rPr>
-          <w:sz w:val="26"/>
-        </w:rPr>
-        <w:t xml:space="preserve"> be with the Holy Spirit. Sometimes it’s a </w:t>
+        <w:t xml:space="preserve">. It is really an amazing experience to be with the Holy Spirit. Sometimes it’s a </w:t>
       </w:r>
       <w:r>
         <w:rPr>

</xml_diff>